<commit_message>
update sequence diagram 6  use-case
</commit_message>
<xml_diff>
--- a/CoverPage.docx
+++ b/CoverPage.docx
@@ -896,6 +896,12 @@
     </w:p>
     <w:sdt>
       <w:sdtPr>
+        <w:rPr>
+          <w:rFonts w:asciiTheme="minorHAnsi" w:eastAsiaTheme="minorHAnsi" w:hAnsiTheme="minorHAnsi" w:cstheme="minorBidi"/>
+          <w:color w:val="auto"/>
+          <w:sz w:val="22"/>
+          <w:szCs w:val="22"/>
+        </w:rPr>
         <w:id w:val="182338459"/>
         <w:docPartObj>
           <w:docPartGallery w:val="Table of Contents"/>
@@ -904,13 +910,9 @@
       </w:sdtPr>
       <w:sdtEndPr>
         <w:rPr>
-          <w:rFonts w:asciiTheme="minorHAnsi" w:eastAsiaTheme="minorHAnsi" w:hAnsiTheme="minorHAnsi" w:cstheme="minorBidi"/>
           <w:b/>
           <w:bCs/>
           <w:noProof/>
-          <w:color w:val="auto"/>
-          <w:sz w:val="22"/>
-          <w:szCs w:val="22"/>
         </w:rPr>
       </w:sdtEndPr>
       <w:sdtContent>
@@ -39170,6 +39172,1161 @@
     </w:p>
     <w:p>
       <w:pPr>
+        <w:pStyle w:val="ListParagraph"/>
+        <w:numPr>
+          <w:ilvl w:val="0"/>
+          <w:numId w:val="1"/>
+        </w:numPr>
+        <w:tabs>
+          <w:tab w:val="left" w:pos="2892"/>
+        </w:tabs>
+        <w:rPr>
+          <w:rStyle w:val="fontstyle01"/>
+          <w:sz w:val="32"/>
+          <w:szCs w:val="32"/>
+          <w:u w:val="single"/>
+        </w:rPr>
+      </w:pPr>
+      <w:r>
+        <w:rPr>
+          <w:rStyle w:val="fontstyle01"/>
+          <w:sz w:val="40"/>
+          <w:szCs w:val="40"/>
+          <w:u w:val="single"/>
+        </w:rPr>
+        <w:t xml:space="preserve">Sequence </w:t>
+      </w:r>
+      <w:r>
+        <w:rPr>
+          <w:rStyle w:val="fontstyle01"/>
+          <w:sz w:val="32"/>
+          <w:szCs w:val="32"/>
+          <w:u w:val="single"/>
+        </w:rPr>
+        <w:t>diagram</w:t>
+      </w:r>
+    </w:p>
+    <w:p>
+      <w:pPr>
+        <w:pStyle w:val="ListParagraph"/>
+        <w:numPr>
+          <w:ilvl w:val="0"/>
+          <w:numId w:val="26"/>
+        </w:numPr>
+        <w:tabs>
+          <w:tab w:val="left" w:pos="2892"/>
+        </w:tabs>
+        <w:rPr>
+          <w:rStyle w:val="fontstyle01"/>
+          <w:sz w:val="32"/>
+          <w:szCs w:val="32"/>
+        </w:rPr>
+      </w:pPr>
+      <w:proofErr w:type="spellStart"/>
+      <w:r>
+        <w:rPr>
+          <w:rStyle w:val="fontstyle01"/>
+          <w:sz w:val="32"/>
+          <w:szCs w:val="32"/>
+        </w:rPr>
+        <w:t>Tiếp</w:t>
+      </w:r>
+      <w:proofErr w:type="spellEnd"/>
+      <w:r>
+        <w:rPr>
+          <w:rStyle w:val="fontstyle01"/>
+          <w:sz w:val="32"/>
+          <w:szCs w:val="32"/>
+        </w:rPr>
+        <w:t xml:space="preserve"> </w:t>
+      </w:r>
+      <w:proofErr w:type="spellStart"/>
+      <w:r>
+        <w:rPr>
+          <w:rStyle w:val="fontstyle01"/>
+          <w:sz w:val="32"/>
+          <w:szCs w:val="32"/>
+        </w:rPr>
+        <w:t>nhận</w:t>
+      </w:r>
+      <w:proofErr w:type="spellEnd"/>
+      <w:r>
+        <w:rPr>
+          <w:rStyle w:val="fontstyle01"/>
+          <w:sz w:val="32"/>
+          <w:szCs w:val="32"/>
+        </w:rPr>
+        <w:t xml:space="preserve"> </w:t>
+      </w:r>
+      <w:proofErr w:type="spellStart"/>
+      <w:r>
+        <w:rPr>
+          <w:rStyle w:val="fontstyle01"/>
+          <w:sz w:val="32"/>
+          <w:szCs w:val="32"/>
+        </w:rPr>
+        <w:t>hồ</w:t>
+      </w:r>
+      <w:proofErr w:type="spellEnd"/>
+      <w:r>
+        <w:rPr>
+          <w:rStyle w:val="fontstyle01"/>
+          <w:sz w:val="32"/>
+          <w:szCs w:val="32"/>
+        </w:rPr>
+        <w:t xml:space="preserve"> </w:t>
+      </w:r>
+      <w:proofErr w:type="spellStart"/>
+      <w:r>
+        <w:rPr>
+          <w:rStyle w:val="fontstyle01"/>
+          <w:sz w:val="32"/>
+          <w:szCs w:val="32"/>
+        </w:rPr>
+        <w:t>sơ</w:t>
+      </w:r>
+      <w:proofErr w:type="spellEnd"/>
+      <w:r>
+        <w:rPr>
+          <w:rStyle w:val="fontstyle01"/>
+          <w:sz w:val="32"/>
+          <w:szCs w:val="32"/>
+        </w:rPr>
+        <w:t>:</w:t>
+      </w:r>
+    </w:p>
+    <w:p>
+      <w:pPr>
+        <w:tabs>
+          <w:tab w:val="left" w:pos="2892"/>
+        </w:tabs>
+        <w:rPr>
+          <w:rStyle w:val="fontstyle01"/>
+          <w:sz w:val="32"/>
+          <w:szCs w:val="32"/>
+        </w:rPr>
+      </w:pPr>
+      <w:r>
+        <w:rPr>
+          <w:noProof/>
+        </w:rPr>
+        <w:lastRenderedPageBreak/>
+        <w:drawing>
+          <wp:inline distT="0" distB="0" distL="0" distR="0" wp14:anchorId="15C5B7B5" wp14:editId="44F8C5AF">
+            <wp:extent cx="5397910" cy="4051316"/>
+            <wp:effectExtent l="0" t="0" r="0" b="6350"/>
+            <wp:docPr id="4" name="Picture 4"/>
+            <wp:cNvGraphicFramePr>
+              <a:graphicFrameLocks xmlns:a="http://schemas.openxmlformats.org/drawingml/2006/main" noChangeAspect="1"/>
+            </wp:cNvGraphicFramePr>
+            <a:graphic xmlns:a="http://schemas.openxmlformats.org/drawingml/2006/main">
+              <a:graphicData uri="http://schemas.openxmlformats.org/drawingml/2006/picture">
+                <pic:pic xmlns:pic="http://schemas.openxmlformats.org/drawingml/2006/picture">
+                  <pic:nvPicPr>
+                    <pic:cNvPr id="4" name="Picture 4"/>
+                    <pic:cNvPicPr/>
+                  </pic:nvPicPr>
+                  <pic:blipFill>
+                    <a:blip r:embed="rId13">
+                      <a:extLst>
+                        <a:ext uri="{28A0092B-C50C-407E-A947-70E740481C1C}">
+                          <a14:useLocalDpi xmlns:a14="http://schemas.microsoft.com/office/drawing/2010/main" val="0"/>
+                        </a:ext>
+                      </a:extLst>
+                    </a:blip>
+                    <a:stretch>
+                      <a:fillRect/>
+                    </a:stretch>
+                  </pic:blipFill>
+                  <pic:spPr>
+                    <a:xfrm>
+                      <a:off x="0" y="0"/>
+                      <a:ext cx="5404690" cy="4056404"/>
+                    </a:xfrm>
+                    <a:prstGeom prst="rect">
+                      <a:avLst/>
+                    </a:prstGeom>
+                  </pic:spPr>
+                </pic:pic>
+              </a:graphicData>
+            </a:graphic>
+          </wp:inline>
+        </w:drawing>
+      </w:r>
+    </w:p>
+    <w:p>
+      <w:pPr>
+        <w:pStyle w:val="ListParagraph"/>
+        <w:numPr>
+          <w:ilvl w:val="0"/>
+          <w:numId w:val="26"/>
+        </w:numPr>
+        <w:tabs>
+          <w:tab w:val="left" w:pos="2892"/>
+        </w:tabs>
+        <w:rPr>
+          <w:rStyle w:val="fontstyle01"/>
+          <w:sz w:val="32"/>
+          <w:szCs w:val="32"/>
+        </w:rPr>
+      </w:pPr>
+      <w:proofErr w:type="spellStart"/>
+      <w:r>
+        <w:rPr>
+          <w:rStyle w:val="fontstyle01"/>
+          <w:sz w:val="32"/>
+          <w:szCs w:val="32"/>
+        </w:rPr>
+        <w:t>Lập</w:t>
+      </w:r>
+      <w:proofErr w:type="spellEnd"/>
+      <w:r>
+        <w:rPr>
+          <w:rStyle w:val="fontstyle01"/>
+          <w:sz w:val="32"/>
+          <w:szCs w:val="32"/>
+        </w:rPr>
+        <w:t xml:space="preserve"> </w:t>
+      </w:r>
+      <w:proofErr w:type="spellStart"/>
+      <w:r>
+        <w:rPr>
+          <w:rStyle w:val="fontstyle01"/>
+          <w:sz w:val="32"/>
+          <w:szCs w:val="32"/>
+        </w:rPr>
+        <w:t>lịch</w:t>
+      </w:r>
+      <w:proofErr w:type="spellEnd"/>
+      <w:r>
+        <w:rPr>
+          <w:rStyle w:val="fontstyle01"/>
+          <w:sz w:val="32"/>
+          <w:szCs w:val="32"/>
+        </w:rPr>
+        <w:t xml:space="preserve"> </w:t>
+      </w:r>
+      <w:proofErr w:type="spellStart"/>
+      <w:r>
+        <w:rPr>
+          <w:rStyle w:val="fontstyle01"/>
+          <w:sz w:val="32"/>
+          <w:szCs w:val="32"/>
+        </w:rPr>
+        <w:t>thi</w:t>
+      </w:r>
+      <w:proofErr w:type="spellEnd"/>
+      <w:r>
+        <w:rPr>
+          <w:rStyle w:val="fontstyle01"/>
+          <w:sz w:val="32"/>
+          <w:szCs w:val="32"/>
+        </w:rPr>
+        <w:t xml:space="preserve"> </w:t>
+      </w:r>
+      <w:proofErr w:type="spellStart"/>
+      <w:r>
+        <w:rPr>
+          <w:rStyle w:val="fontstyle01"/>
+          <w:sz w:val="32"/>
+          <w:szCs w:val="32"/>
+        </w:rPr>
+        <w:t>đấu</w:t>
+      </w:r>
+      <w:proofErr w:type="spellEnd"/>
+      <w:r>
+        <w:rPr>
+          <w:rStyle w:val="fontstyle01"/>
+          <w:sz w:val="32"/>
+          <w:szCs w:val="32"/>
+        </w:rPr>
+        <w:t>:</w:t>
+      </w:r>
+    </w:p>
+    <w:p>
+      <w:pPr>
+        <w:rPr>
+          <w:rStyle w:val="fontstyle01"/>
+          <w:sz w:val="32"/>
+          <w:szCs w:val="32"/>
+        </w:rPr>
+      </w:pPr>
+      <w:r>
+        <w:rPr>
+          <w:noProof/>
+        </w:rPr>
+        <w:lastRenderedPageBreak/>
+        <w:drawing>
+          <wp:inline distT="0" distB="0" distL="0" distR="0" wp14:anchorId="746B99D7" wp14:editId="05510682">
+            <wp:extent cx="5110316" cy="4242763"/>
+            <wp:effectExtent l="0" t="0" r="0" b="5715"/>
+            <wp:docPr id="6" name="Picture 6"/>
+            <wp:cNvGraphicFramePr>
+              <a:graphicFrameLocks xmlns:a="http://schemas.openxmlformats.org/drawingml/2006/main" noChangeAspect="1"/>
+            </wp:cNvGraphicFramePr>
+            <a:graphic xmlns:a="http://schemas.openxmlformats.org/drawingml/2006/main">
+              <a:graphicData uri="http://schemas.openxmlformats.org/drawingml/2006/picture">
+                <pic:pic xmlns:pic="http://schemas.openxmlformats.org/drawingml/2006/picture">
+                  <pic:nvPicPr>
+                    <pic:cNvPr id="6" name="Picture 6"/>
+                    <pic:cNvPicPr/>
+                  </pic:nvPicPr>
+                  <pic:blipFill>
+                    <a:blip r:embed="rId14">
+                      <a:extLst>
+                        <a:ext uri="{28A0092B-C50C-407E-A947-70E740481C1C}">
+                          <a14:useLocalDpi xmlns:a14="http://schemas.microsoft.com/office/drawing/2010/main" val="0"/>
+                        </a:ext>
+                      </a:extLst>
+                    </a:blip>
+                    <a:stretch>
+                      <a:fillRect/>
+                    </a:stretch>
+                  </pic:blipFill>
+                  <pic:spPr>
+                    <a:xfrm>
+                      <a:off x="0" y="0"/>
+                      <a:ext cx="5116254" cy="4247693"/>
+                    </a:xfrm>
+                    <a:prstGeom prst="rect">
+                      <a:avLst/>
+                    </a:prstGeom>
+                  </pic:spPr>
+                </pic:pic>
+              </a:graphicData>
+            </a:graphic>
+          </wp:inline>
+        </w:drawing>
+      </w:r>
+    </w:p>
+    <w:p>
+      <w:pPr>
+        <w:pStyle w:val="ListParagraph"/>
+        <w:tabs>
+          <w:tab w:val="left" w:pos="2892"/>
+        </w:tabs>
+        <w:ind w:left="1440"/>
+        <w:rPr>
+          <w:rStyle w:val="fontstyle01"/>
+          <w:sz w:val="32"/>
+          <w:szCs w:val="32"/>
+        </w:rPr>
+      </w:pPr>
+    </w:p>
+    <w:p>
+      <w:pPr>
+        <w:pStyle w:val="ListParagraph"/>
+        <w:numPr>
+          <w:ilvl w:val="0"/>
+          <w:numId w:val="26"/>
+        </w:numPr>
+        <w:tabs>
+          <w:tab w:val="left" w:pos="2892"/>
+        </w:tabs>
+        <w:rPr>
+          <w:rStyle w:val="fontstyle01"/>
+          <w:sz w:val="32"/>
+          <w:szCs w:val="32"/>
+        </w:rPr>
+      </w:pPr>
+      <w:proofErr w:type="spellStart"/>
+      <w:r>
+        <w:rPr>
+          <w:rStyle w:val="fontstyle01"/>
+          <w:sz w:val="32"/>
+          <w:szCs w:val="32"/>
+        </w:rPr>
+        <w:t>Ghi</w:t>
+      </w:r>
+      <w:proofErr w:type="spellEnd"/>
+      <w:r>
+        <w:rPr>
+          <w:rStyle w:val="fontstyle01"/>
+          <w:sz w:val="32"/>
+          <w:szCs w:val="32"/>
+        </w:rPr>
+        <w:t xml:space="preserve"> </w:t>
+      </w:r>
+      <w:proofErr w:type="spellStart"/>
+      <w:r>
+        <w:rPr>
+          <w:rStyle w:val="fontstyle01"/>
+          <w:sz w:val="32"/>
+          <w:szCs w:val="32"/>
+        </w:rPr>
+        <w:t>nhận</w:t>
+      </w:r>
+      <w:proofErr w:type="spellEnd"/>
+      <w:r>
+        <w:rPr>
+          <w:rStyle w:val="fontstyle01"/>
+          <w:sz w:val="32"/>
+          <w:szCs w:val="32"/>
+        </w:rPr>
+        <w:t xml:space="preserve"> </w:t>
+      </w:r>
+      <w:proofErr w:type="spellStart"/>
+      <w:r>
+        <w:rPr>
+          <w:rStyle w:val="fontstyle01"/>
+          <w:sz w:val="32"/>
+          <w:szCs w:val="32"/>
+        </w:rPr>
+        <w:t>kết</w:t>
+      </w:r>
+      <w:proofErr w:type="spellEnd"/>
+      <w:r>
+        <w:rPr>
+          <w:rStyle w:val="fontstyle01"/>
+          <w:sz w:val="32"/>
+          <w:szCs w:val="32"/>
+        </w:rPr>
+        <w:t xml:space="preserve"> </w:t>
+      </w:r>
+      <w:proofErr w:type="spellStart"/>
+      <w:r>
+        <w:rPr>
+          <w:rStyle w:val="fontstyle01"/>
+          <w:sz w:val="32"/>
+          <w:szCs w:val="32"/>
+        </w:rPr>
+        <w:t>quả</w:t>
+      </w:r>
+      <w:proofErr w:type="spellEnd"/>
+      <w:r>
+        <w:rPr>
+          <w:rStyle w:val="fontstyle01"/>
+          <w:sz w:val="32"/>
+          <w:szCs w:val="32"/>
+        </w:rPr>
+        <w:t xml:space="preserve"> </w:t>
+      </w:r>
+      <w:proofErr w:type="spellStart"/>
+      <w:r>
+        <w:rPr>
+          <w:rStyle w:val="fontstyle01"/>
+          <w:sz w:val="32"/>
+          <w:szCs w:val="32"/>
+        </w:rPr>
+        <w:t>trận</w:t>
+      </w:r>
+      <w:proofErr w:type="spellEnd"/>
+      <w:r>
+        <w:rPr>
+          <w:rStyle w:val="fontstyle01"/>
+          <w:sz w:val="32"/>
+          <w:szCs w:val="32"/>
+        </w:rPr>
+        <w:t xml:space="preserve"> </w:t>
+      </w:r>
+      <w:proofErr w:type="spellStart"/>
+      <w:r>
+        <w:rPr>
+          <w:rStyle w:val="fontstyle01"/>
+          <w:sz w:val="32"/>
+          <w:szCs w:val="32"/>
+        </w:rPr>
+        <w:t>đấu</w:t>
+      </w:r>
+      <w:proofErr w:type="spellEnd"/>
+      <w:r>
+        <w:rPr>
+          <w:rStyle w:val="fontstyle01"/>
+          <w:sz w:val="32"/>
+          <w:szCs w:val="32"/>
+        </w:rPr>
+        <w:t>:</w:t>
+      </w:r>
+    </w:p>
+    <w:p>
+      <w:pPr>
+        <w:tabs>
+          <w:tab w:val="left" w:pos="2892"/>
+        </w:tabs>
+        <w:rPr>
+          <w:rStyle w:val="fontstyle01"/>
+          <w:sz w:val="32"/>
+          <w:szCs w:val="32"/>
+        </w:rPr>
+      </w:pPr>
+      <w:r>
+        <w:rPr>
+          <w:rFonts w:ascii="Times New Roman" w:hAnsi="Times New Roman" w:cs="Times New Roman"/>
+          <w:b/>
+          <w:bCs/>
+          <w:noProof/>
+          <w:color w:val="000000"/>
+          <w:sz w:val="32"/>
+          <w:szCs w:val="32"/>
+        </w:rPr>
+        <w:lastRenderedPageBreak/>
+        <w:drawing>
+          <wp:inline distT="0" distB="0" distL="0" distR="0" wp14:anchorId="5C635010" wp14:editId="1A0F2B67">
+            <wp:extent cx="5132439" cy="4019862"/>
+            <wp:effectExtent l="0" t="0" r="0" b="0"/>
+            <wp:docPr id="8" name="Picture 8"/>
+            <wp:cNvGraphicFramePr>
+              <a:graphicFrameLocks xmlns:a="http://schemas.openxmlformats.org/drawingml/2006/main" noChangeAspect="1"/>
+            </wp:cNvGraphicFramePr>
+            <a:graphic xmlns:a="http://schemas.openxmlformats.org/drawingml/2006/main">
+              <a:graphicData uri="http://schemas.openxmlformats.org/drawingml/2006/picture">
+                <pic:pic xmlns:pic="http://schemas.openxmlformats.org/drawingml/2006/picture">
+                  <pic:nvPicPr>
+                    <pic:cNvPr id="8" name="Picture 8"/>
+                    <pic:cNvPicPr/>
+                  </pic:nvPicPr>
+                  <pic:blipFill>
+                    <a:blip r:embed="rId15">
+                      <a:extLst>
+                        <a:ext uri="{28A0092B-C50C-407E-A947-70E740481C1C}">
+                          <a14:useLocalDpi xmlns:a14="http://schemas.microsoft.com/office/drawing/2010/main" val="0"/>
+                        </a:ext>
+                      </a:extLst>
+                    </a:blip>
+                    <a:stretch>
+                      <a:fillRect/>
+                    </a:stretch>
+                  </pic:blipFill>
+                  <pic:spPr>
+                    <a:xfrm>
+                      <a:off x="0" y="0"/>
+                      <a:ext cx="5135800" cy="4022494"/>
+                    </a:xfrm>
+                    <a:prstGeom prst="rect">
+                      <a:avLst/>
+                    </a:prstGeom>
+                  </pic:spPr>
+                </pic:pic>
+              </a:graphicData>
+            </a:graphic>
+          </wp:inline>
+        </w:drawing>
+      </w:r>
+    </w:p>
+    <w:p>
+      <w:pPr>
+        <w:pStyle w:val="ListParagraph"/>
+        <w:numPr>
+          <w:ilvl w:val="0"/>
+          <w:numId w:val="26"/>
+        </w:numPr>
+        <w:tabs>
+          <w:tab w:val="left" w:pos="2892"/>
+        </w:tabs>
+        <w:rPr>
+          <w:rStyle w:val="fontstyle01"/>
+          <w:sz w:val="32"/>
+          <w:szCs w:val="32"/>
+        </w:rPr>
+      </w:pPr>
+      <w:proofErr w:type="spellStart"/>
+      <w:r>
+        <w:rPr>
+          <w:rStyle w:val="fontstyle01"/>
+          <w:sz w:val="32"/>
+          <w:szCs w:val="32"/>
+        </w:rPr>
+        <w:t>Tra</w:t>
+      </w:r>
+      <w:proofErr w:type="spellEnd"/>
+      <w:r>
+        <w:rPr>
+          <w:rStyle w:val="fontstyle01"/>
+          <w:sz w:val="32"/>
+          <w:szCs w:val="32"/>
+        </w:rPr>
+        <w:t xml:space="preserve"> </w:t>
+      </w:r>
+      <w:proofErr w:type="spellStart"/>
+      <w:r>
+        <w:rPr>
+          <w:rStyle w:val="fontstyle01"/>
+          <w:sz w:val="32"/>
+          <w:szCs w:val="32"/>
+        </w:rPr>
+        <w:t>cứu</w:t>
+      </w:r>
+      <w:proofErr w:type="spellEnd"/>
+      <w:r>
+        <w:rPr>
+          <w:rStyle w:val="fontstyle01"/>
+          <w:sz w:val="32"/>
+          <w:szCs w:val="32"/>
+        </w:rPr>
+        <w:t xml:space="preserve"> </w:t>
+      </w:r>
+      <w:proofErr w:type="spellStart"/>
+      <w:r>
+        <w:rPr>
+          <w:rStyle w:val="fontstyle01"/>
+          <w:sz w:val="32"/>
+          <w:szCs w:val="32"/>
+        </w:rPr>
+        <w:t>th</w:t>
+      </w:r>
+      <w:r>
+        <w:rPr>
+          <w:rStyle w:val="fontstyle01"/>
+          <w:sz w:val="32"/>
+          <w:szCs w:val="32"/>
+        </w:rPr>
+        <w:t>ô</w:t>
+      </w:r>
+      <w:r>
+        <w:rPr>
+          <w:rStyle w:val="fontstyle01"/>
+          <w:sz w:val="32"/>
+          <w:szCs w:val="32"/>
+        </w:rPr>
+        <w:t>ng</w:t>
+      </w:r>
+      <w:proofErr w:type="spellEnd"/>
+      <w:r>
+        <w:rPr>
+          <w:rStyle w:val="fontstyle01"/>
+          <w:sz w:val="32"/>
+          <w:szCs w:val="32"/>
+        </w:rPr>
+        <w:t xml:space="preserve"> </w:t>
+      </w:r>
+      <w:proofErr w:type="gramStart"/>
+      <w:r>
+        <w:rPr>
+          <w:rStyle w:val="fontstyle01"/>
+          <w:sz w:val="32"/>
+          <w:szCs w:val="32"/>
+        </w:rPr>
+        <w:t>tin(</w:t>
+      </w:r>
+      <w:proofErr w:type="spellStart"/>
+      <w:proofErr w:type="gramEnd"/>
+      <w:r>
+        <w:rPr>
+          <w:rStyle w:val="fontstyle01"/>
+          <w:sz w:val="32"/>
+          <w:szCs w:val="32"/>
+        </w:rPr>
+        <w:t>đội</w:t>
+      </w:r>
+      <w:proofErr w:type="spellEnd"/>
+      <w:r>
+        <w:rPr>
+          <w:rStyle w:val="fontstyle01"/>
+          <w:sz w:val="32"/>
+          <w:szCs w:val="32"/>
+        </w:rPr>
+        <w:t xml:space="preserve"> </w:t>
+      </w:r>
+      <w:proofErr w:type="spellStart"/>
+      <w:r>
+        <w:rPr>
+          <w:rStyle w:val="fontstyle01"/>
+          <w:sz w:val="32"/>
+          <w:szCs w:val="32"/>
+        </w:rPr>
+        <w:t>bóng</w:t>
+      </w:r>
+      <w:proofErr w:type="spellEnd"/>
+      <w:r>
+        <w:rPr>
+          <w:rStyle w:val="fontstyle01"/>
+          <w:sz w:val="32"/>
+          <w:szCs w:val="32"/>
+        </w:rPr>
+        <w:t xml:space="preserve">, </w:t>
+      </w:r>
+      <w:proofErr w:type="spellStart"/>
+      <w:r>
+        <w:rPr>
+          <w:rStyle w:val="fontstyle01"/>
+          <w:sz w:val="32"/>
+          <w:szCs w:val="32"/>
+        </w:rPr>
+        <w:t>cầu</w:t>
+      </w:r>
+      <w:proofErr w:type="spellEnd"/>
+      <w:r>
+        <w:rPr>
+          <w:rStyle w:val="fontstyle01"/>
+          <w:sz w:val="32"/>
+          <w:szCs w:val="32"/>
+        </w:rPr>
+        <w:t xml:space="preserve"> </w:t>
+      </w:r>
+      <w:proofErr w:type="spellStart"/>
+      <w:r>
+        <w:rPr>
+          <w:rStyle w:val="fontstyle01"/>
+          <w:sz w:val="32"/>
+          <w:szCs w:val="32"/>
+        </w:rPr>
+        <w:t>thủ</w:t>
+      </w:r>
+      <w:proofErr w:type="spellEnd"/>
+      <w:r>
+        <w:rPr>
+          <w:rStyle w:val="fontstyle01"/>
+          <w:sz w:val="32"/>
+          <w:szCs w:val="32"/>
+        </w:rPr>
+        <w:t>):</w:t>
+      </w:r>
+    </w:p>
+    <w:p>
+      <w:pPr>
+        <w:rPr>
+          <w:rStyle w:val="fontstyle01"/>
+          <w:sz w:val="32"/>
+          <w:szCs w:val="32"/>
+        </w:rPr>
+      </w:pPr>
+      <w:r>
+        <w:rPr>
+          <w:rFonts w:ascii="Times New Roman" w:hAnsi="Times New Roman" w:cs="Times New Roman"/>
+          <w:b/>
+          <w:bCs/>
+          <w:noProof/>
+          <w:color w:val="000000"/>
+          <w:sz w:val="32"/>
+          <w:szCs w:val="32"/>
+        </w:rPr>
+        <w:lastRenderedPageBreak/>
+        <w:drawing>
+          <wp:inline distT="0" distB="0" distL="0" distR="0" wp14:anchorId="0AD98242" wp14:editId="36123293">
+            <wp:extent cx="5125065" cy="3970283"/>
+            <wp:effectExtent l="0" t="0" r="0" b="0"/>
+            <wp:docPr id="9" name="Picture 9"/>
+            <wp:cNvGraphicFramePr>
+              <a:graphicFrameLocks xmlns:a="http://schemas.openxmlformats.org/drawingml/2006/main" noChangeAspect="1"/>
+            </wp:cNvGraphicFramePr>
+            <a:graphic xmlns:a="http://schemas.openxmlformats.org/drawingml/2006/main">
+              <a:graphicData uri="http://schemas.openxmlformats.org/drawingml/2006/picture">
+                <pic:pic xmlns:pic="http://schemas.openxmlformats.org/drawingml/2006/picture">
+                  <pic:nvPicPr>
+                    <pic:cNvPr id="9" name="Picture 9"/>
+                    <pic:cNvPicPr/>
+                  </pic:nvPicPr>
+                  <pic:blipFill>
+                    <a:blip r:embed="rId16">
+                      <a:extLst>
+                        <a:ext uri="{28A0092B-C50C-407E-A947-70E740481C1C}">
+                          <a14:useLocalDpi xmlns:a14="http://schemas.microsoft.com/office/drawing/2010/main" val="0"/>
+                        </a:ext>
+                      </a:extLst>
+                    </a:blip>
+                    <a:stretch>
+                      <a:fillRect/>
+                    </a:stretch>
+                  </pic:blipFill>
+                  <pic:spPr>
+                    <a:xfrm>
+                      <a:off x="0" y="0"/>
+                      <a:ext cx="5137055" cy="3979572"/>
+                    </a:xfrm>
+                    <a:prstGeom prst="rect">
+                      <a:avLst/>
+                    </a:prstGeom>
+                  </pic:spPr>
+                </pic:pic>
+              </a:graphicData>
+            </a:graphic>
+          </wp:inline>
+        </w:drawing>
+      </w:r>
+    </w:p>
+    <w:p>
+      <w:pPr>
+        <w:pStyle w:val="ListParagraph"/>
+        <w:tabs>
+          <w:tab w:val="left" w:pos="2892"/>
+        </w:tabs>
+        <w:ind w:left="1440"/>
+        <w:rPr>
+          <w:rStyle w:val="fontstyle01"/>
+          <w:sz w:val="32"/>
+          <w:szCs w:val="32"/>
+        </w:rPr>
+      </w:pPr>
+    </w:p>
+    <w:p>
+      <w:pPr>
+        <w:pStyle w:val="ListParagraph"/>
+        <w:numPr>
+          <w:ilvl w:val="0"/>
+          <w:numId w:val="26"/>
+        </w:numPr>
+        <w:tabs>
+          <w:tab w:val="left" w:pos="2892"/>
+        </w:tabs>
+        <w:rPr>
+          <w:rStyle w:val="fontstyle01"/>
+          <w:sz w:val="32"/>
+          <w:szCs w:val="32"/>
+        </w:rPr>
+      </w:pPr>
+      <w:proofErr w:type="spellStart"/>
+      <w:r>
+        <w:rPr>
+          <w:rStyle w:val="fontstyle01"/>
+          <w:sz w:val="32"/>
+          <w:szCs w:val="32"/>
+        </w:rPr>
+        <w:t>Thay</w:t>
+      </w:r>
+      <w:proofErr w:type="spellEnd"/>
+      <w:r>
+        <w:rPr>
+          <w:rStyle w:val="fontstyle01"/>
+          <w:sz w:val="32"/>
+          <w:szCs w:val="32"/>
+        </w:rPr>
+        <w:t xml:space="preserve"> </w:t>
+      </w:r>
+      <w:proofErr w:type="spellStart"/>
+      <w:r>
+        <w:rPr>
+          <w:rStyle w:val="fontstyle01"/>
+          <w:sz w:val="32"/>
+          <w:szCs w:val="32"/>
+        </w:rPr>
+        <w:t>đổi</w:t>
+      </w:r>
+      <w:proofErr w:type="spellEnd"/>
+      <w:r>
+        <w:rPr>
+          <w:rStyle w:val="fontstyle01"/>
+          <w:sz w:val="32"/>
+          <w:szCs w:val="32"/>
+        </w:rPr>
+        <w:t xml:space="preserve"> </w:t>
+      </w:r>
+      <w:proofErr w:type="spellStart"/>
+      <w:r>
+        <w:rPr>
+          <w:rStyle w:val="fontstyle01"/>
+          <w:sz w:val="32"/>
+          <w:szCs w:val="32"/>
+        </w:rPr>
+        <w:t>quy</w:t>
+      </w:r>
+      <w:proofErr w:type="spellEnd"/>
+      <w:r>
+        <w:rPr>
+          <w:rStyle w:val="fontstyle01"/>
+          <w:sz w:val="32"/>
+          <w:szCs w:val="32"/>
+        </w:rPr>
+        <w:t xml:space="preserve"> </w:t>
+      </w:r>
+      <w:proofErr w:type="spellStart"/>
+      <w:r>
+        <w:rPr>
+          <w:rStyle w:val="fontstyle01"/>
+          <w:sz w:val="32"/>
+          <w:szCs w:val="32"/>
+        </w:rPr>
+        <w:t>định</w:t>
+      </w:r>
+      <w:proofErr w:type="spellEnd"/>
+      <w:r>
+        <w:rPr>
+          <w:rStyle w:val="fontstyle01"/>
+          <w:sz w:val="32"/>
+          <w:szCs w:val="32"/>
+        </w:rPr>
+        <w:t>:</w:t>
+      </w:r>
+    </w:p>
+    <w:p>
+      <w:pPr>
+        <w:tabs>
+          <w:tab w:val="left" w:pos="2892"/>
+        </w:tabs>
+        <w:rPr>
+          <w:rStyle w:val="fontstyle01"/>
+          <w:sz w:val="32"/>
+          <w:szCs w:val="32"/>
+        </w:rPr>
+      </w:pPr>
+      <w:r>
+        <w:rPr>
+          <w:rFonts w:ascii="Times New Roman" w:hAnsi="Times New Roman" w:cs="Times New Roman"/>
+          <w:b/>
+          <w:bCs/>
+          <w:noProof/>
+          <w:color w:val="000000"/>
+          <w:sz w:val="32"/>
+          <w:szCs w:val="32"/>
+        </w:rPr>
+        <w:lastRenderedPageBreak/>
+        <w:drawing>
+          <wp:inline distT="0" distB="0" distL="0" distR="0" wp14:anchorId="0F438DD3" wp14:editId="74894BA7">
+            <wp:extent cx="5228303" cy="3784934"/>
+            <wp:effectExtent l="0" t="0" r="0" b="6350"/>
+            <wp:docPr id="10" name="Picture 10"/>
+            <wp:cNvGraphicFramePr>
+              <a:graphicFrameLocks xmlns:a="http://schemas.openxmlformats.org/drawingml/2006/main" noChangeAspect="1"/>
+            </wp:cNvGraphicFramePr>
+            <a:graphic xmlns:a="http://schemas.openxmlformats.org/drawingml/2006/main">
+              <a:graphicData uri="http://schemas.openxmlformats.org/drawingml/2006/picture">
+                <pic:pic xmlns:pic="http://schemas.openxmlformats.org/drawingml/2006/picture">
+                  <pic:nvPicPr>
+                    <pic:cNvPr id="10" name="Picture 10"/>
+                    <pic:cNvPicPr/>
+                  </pic:nvPicPr>
+                  <pic:blipFill>
+                    <a:blip r:embed="rId17">
+                      <a:extLst>
+                        <a:ext uri="{28A0092B-C50C-407E-A947-70E740481C1C}">
+                          <a14:useLocalDpi xmlns:a14="http://schemas.microsoft.com/office/drawing/2010/main" val="0"/>
+                        </a:ext>
+                      </a:extLst>
+                    </a:blip>
+                    <a:stretch>
+                      <a:fillRect/>
+                    </a:stretch>
+                  </pic:blipFill>
+                  <pic:spPr>
+                    <a:xfrm>
+                      <a:off x="0" y="0"/>
+                      <a:ext cx="5234713" cy="3789574"/>
+                    </a:xfrm>
+                    <a:prstGeom prst="rect">
+                      <a:avLst/>
+                    </a:prstGeom>
+                  </pic:spPr>
+                </pic:pic>
+              </a:graphicData>
+            </a:graphic>
+          </wp:inline>
+        </w:drawing>
+      </w:r>
+    </w:p>
+    <w:p>
+      <w:pPr>
+        <w:pStyle w:val="ListParagraph"/>
+        <w:numPr>
+          <w:ilvl w:val="0"/>
+          <w:numId w:val="26"/>
+        </w:numPr>
+        <w:tabs>
+          <w:tab w:val="left" w:pos="2892"/>
+        </w:tabs>
+        <w:rPr>
+          <w:rStyle w:val="fontstyle01"/>
+          <w:sz w:val="32"/>
+          <w:szCs w:val="32"/>
+        </w:rPr>
+      </w:pPr>
+      <w:proofErr w:type="spellStart"/>
+      <w:r>
+        <w:rPr>
+          <w:rStyle w:val="fontstyle01"/>
+          <w:sz w:val="32"/>
+          <w:szCs w:val="32"/>
+        </w:rPr>
+        <w:t>Lập</w:t>
+      </w:r>
+      <w:proofErr w:type="spellEnd"/>
+      <w:r>
+        <w:rPr>
+          <w:rStyle w:val="fontstyle01"/>
+          <w:sz w:val="32"/>
+          <w:szCs w:val="32"/>
+        </w:rPr>
+        <w:t xml:space="preserve"> </w:t>
+      </w:r>
+      <w:proofErr w:type="spellStart"/>
+      <w:r>
+        <w:rPr>
+          <w:rStyle w:val="fontstyle01"/>
+          <w:sz w:val="32"/>
+          <w:szCs w:val="32"/>
+        </w:rPr>
+        <w:t>báo</w:t>
+      </w:r>
+      <w:proofErr w:type="spellEnd"/>
+      <w:r>
+        <w:rPr>
+          <w:rStyle w:val="fontstyle01"/>
+          <w:sz w:val="32"/>
+          <w:szCs w:val="32"/>
+        </w:rPr>
+        <w:t xml:space="preserve"> </w:t>
+      </w:r>
+      <w:proofErr w:type="spellStart"/>
+      <w:r>
+        <w:rPr>
+          <w:rStyle w:val="fontstyle01"/>
+          <w:sz w:val="32"/>
+          <w:szCs w:val="32"/>
+        </w:rPr>
+        <w:t>cáo</w:t>
+      </w:r>
+      <w:proofErr w:type="spellEnd"/>
+      <w:r>
+        <w:rPr>
+          <w:rStyle w:val="fontstyle01"/>
+          <w:sz w:val="32"/>
+          <w:szCs w:val="32"/>
+        </w:rPr>
+        <w:t xml:space="preserve"> </w:t>
+      </w:r>
+      <w:proofErr w:type="spellStart"/>
+      <w:r>
+        <w:rPr>
+          <w:rStyle w:val="fontstyle01"/>
+          <w:sz w:val="32"/>
+          <w:szCs w:val="32"/>
+        </w:rPr>
+        <w:t>giải</w:t>
+      </w:r>
+      <w:proofErr w:type="spellEnd"/>
+      <w:r>
+        <w:rPr>
+          <w:rStyle w:val="fontstyle01"/>
+          <w:sz w:val="32"/>
+          <w:szCs w:val="32"/>
+        </w:rPr>
+        <w:t>:</w:t>
+      </w:r>
+    </w:p>
+    <w:p>
+      <w:pPr>
+        <w:tabs>
+          <w:tab w:val="left" w:pos="2892"/>
+        </w:tabs>
+        <w:rPr>
+          <w:rStyle w:val="fontstyle01"/>
+          <w:sz w:val="32"/>
+          <w:szCs w:val="32"/>
+        </w:rPr>
+      </w:pPr>
+      <w:r>
+        <w:rPr>
+          <w:rFonts w:ascii="Times New Roman" w:hAnsi="Times New Roman" w:cs="Times New Roman"/>
+          <w:b/>
+          <w:bCs/>
+          <w:noProof/>
+          <w:color w:val="000000"/>
+          <w:sz w:val="32"/>
+          <w:szCs w:val="32"/>
+        </w:rPr>
+        <w:lastRenderedPageBreak/>
+        <w:drawing>
+          <wp:inline distT="0" distB="0" distL="0" distR="0" wp14:anchorId="1D19853A" wp14:editId="73EB4729">
+            <wp:extent cx="5287297" cy="3914068"/>
+            <wp:effectExtent l="0" t="0" r="8890" b="0"/>
+            <wp:docPr id="11" name="Picture 11"/>
+            <wp:cNvGraphicFramePr>
+              <a:graphicFrameLocks xmlns:a="http://schemas.openxmlformats.org/drawingml/2006/main" noChangeAspect="1"/>
+            </wp:cNvGraphicFramePr>
+            <a:graphic xmlns:a="http://schemas.openxmlformats.org/drawingml/2006/main">
+              <a:graphicData uri="http://schemas.openxmlformats.org/drawingml/2006/picture">
+                <pic:pic xmlns:pic="http://schemas.openxmlformats.org/drawingml/2006/picture">
+                  <pic:nvPicPr>
+                    <pic:cNvPr id="11" name="Picture 11"/>
+                    <pic:cNvPicPr/>
+                  </pic:nvPicPr>
+                  <pic:blipFill>
+                    <a:blip r:embed="rId18">
+                      <a:extLst>
+                        <a:ext uri="{28A0092B-C50C-407E-A947-70E740481C1C}">
+                          <a14:useLocalDpi xmlns:a14="http://schemas.microsoft.com/office/drawing/2010/main" val="0"/>
+                        </a:ext>
+                      </a:extLst>
+                    </a:blip>
+                    <a:stretch>
+                      <a:fillRect/>
+                    </a:stretch>
+                  </pic:blipFill>
+                  <pic:spPr>
+                    <a:xfrm>
+                      <a:off x="0" y="0"/>
+                      <a:ext cx="5298139" cy="3922094"/>
+                    </a:xfrm>
+                    <a:prstGeom prst="rect">
+                      <a:avLst/>
+                    </a:prstGeom>
+                  </pic:spPr>
+                </pic:pic>
+              </a:graphicData>
+            </a:graphic>
+          </wp:inline>
+        </w:drawing>
+      </w:r>
+    </w:p>
+    <w:p>
+      <w:pPr>
+        <w:pStyle w:val="ListParagraph"/>
+        <w:rPr>
+          <w:rStyle w:val="fontstyle01"/>
+          <w:sz w:val="32"/>
+          <w:szCs w:val="32"/>
+        </w:rPr>
+      </w:pPr>
+    </w:p>
+    <w:p>
+      <w:pPr>
+        <w:pStyle w:val="ListParagraph"/>
+        <w:numPr>
+          <w:ilvl w:val="0"/>
+          <w:numId w:val="1"/>
+        </w:numPr>
+        <w:tabs>
+          <w:tab w:val="left" w:pos="2892"/>
+        </w:tabs>
+        <w:rPr>
+          <w:rStyle w:val="fontstyle01"/>
+          <w:sz w:val="32"/>
+          <w:szCs w:val="32"/>
+        </w:rPr>
+      </w:pPr>
+      <w:proofErr w:type="spellStart"/>
+      <w:r>
+        <w:rPr>
+          <w:rStyle w:val="fontstyle01"/>
+          <w:sz w:val="32"/>
+          <w:szCs w:val="32"/>
+          <w:u w:val="single"/>
+        </w:rPr>
+        <w:t>Nhận</w:t>
+      </w:r>
+      <w:proofErr w:type="spellEnd"/>
+      <w:r>
+        <w:rPr>
+          <w:rStyle w:val="fontstyle01"/>
+          <w:sz w:val="32"/>
+          <w:szCs w:val="32"/>
+          <w:u w:val="single"/>
+        </w:rPr>
+        <w:t xml:space="preserve"> </w:t>
+      </w:r>
+      <w:proofErr w:type="spellStart"/>
+      <w:proofErr w:type="gramStart"/>
+      <w:r>
+        <w:rPr>
+          <w:rStyle w:val="fontstyle01"/>
+          <w:sz w:val="32"/>
+          <w:szCs w:val="32"/>
+          <w:u w:val="single"/>
+        </w:rPr>
+        <w:t>xét</w:t>
+      </w:r>
+      <w:proofErr w:type="spellEnd"/>
+      <w:r>
+        <w:rPr>
+          <w:rStyle w:val="fontstyle01"/>
+          <w:sz w:val="32"/>
+          <w:szCs w:val="32"/>
+          <w:u w:val="single"/>
+        </w:rPr>
+        <w:t xml:space="preserve"> :</w:t>
+      </w:r>
+      <w:proofErr w:type="gramEnd"/>
+    </w:p>
+    <w:p>
+      <w:pPr>
         <w:tabs>
           <w:tab w:val="left" w:pos="2892"/>
         </w:tabs>
@@ -39796,7 +40953,7 @@
       </w:pPr>
     </w:p>
     <w:sectPr>
-      <w:footerReference w:type="default" r:id="rId13"/>
+      <w:footerReference w:type="default" r:id="rId19"/>
       <w:pgSz w:w="12240" w:h="15840"/>
       <w:pgMar w:top="1440" w:right="1440" w:bottom="1440" w:left="1440" w:header="720" w:footer="720" w:gutter="0"/>
       <w:pgNumType w:start="1"/>
@@ -40132,6 +41289,92 @@
     </w:lvl>
   </w:abstractNum>
   <w:abstractNum w:abstractNumId="2" w15:restartNumberingAfterBreak="0">
+    <w:nsid w:val="09E12C32"/>
+    <w:multiLevelType w:val="hybridMultilevel"/>
+    <w:tmpl w:val="4F82B532"/>
+    <w:lvl w:ilvl="0" w:tplc="0409000F">
+      <w:start w:val="1"/>
+      <w:numFmt w:val="decimal"/>
+      <w:lvlText w:val="%1."/>
+      <w:lvlJc w:val="left"/>
+      <w:pPr>
+        <w:ind w:left="1440" w:hanging="360"/>
+      </w:pPr>
+    </w:lvl>
+    <w:lvl w:ilvl="1" w:tplc="04090019" w:tentative="1">
+      <w:start w:val="1"/>
+      <w:numFmt w:val="lowerLetter"/>
+      <w:lvlText w:val="%2."/>
+      <w:lvlJc w:val="left"/>
+      <w:pPr>
+        <w:ind w:left="2160" w:hanging="360"/>
+      </w:pPr>
+    </w:lvl>
+    <w:lvl w:ilvl="2" w:tplc="0409001B" w:tentative="1">
+      <w:start w:val="1"/>
+      <w:numFmt w:val="lowerRoman"/>
+      <w:lvlText w:val="%3."/>
+      <w:lvlJc w:val="right"/>
+      <w:pPr>
+        <w:ind w:left="2880" w:hanging="180"/>
+      </w:pPr>
+    </w:lvl>
+    <w:lvl w:ilvl="3" w:tplc="0409000F" w:tentative="1">
+      <w:start w:val="1"/>
+      <w:numFmt w:val="decimal"/>
+      <w:lvlText w:val="%4."/>
+      <w:lvlJc w:val="left"/>
+      <w:pPr>
+        <w:ind w:left="3600" w:hanging="360"/>
+      </w:pPr>
+    </w:lvl>
+    <w:lvl w:ilvl="4" w:tplc="04090019" w:tentative="1">
+      <w:start w:val="1"/>
+      <w:numFmt w:val="lowerLetter"/>
+      <w:lvlText w:val="%5."/>
+      <w:lvlJc w:val="left"/>
+      <w:pPr>
+        <w:ind w:left="4320" w:hanging="360"/>
+      </w:pPr>
+    </w:lvl>
+    <w:lvl w:ilvl="5" w:tplc="0409001B" w:tentative="1">
+      <w:start w:val="1"/>
+      <w:numFmt w:val="lowerRoman"/>
+      <w:lvlText w:val="%6."/>
+      <w:lvlJc w:val="right"/>
+      <w:pPr>
+        <w:ind w:left="5040" w:hanging="180"/>
+      </w:pPr>
+    </w:lvl>
+    <w:lvl w:ilvl="6" w:tplc="0409000F" w:tentative="1">
+      <w:start w:val="1"/>
+      <w:numFmt w:val="decimal"/>
+      <w:lvlText w:val="%7."/>
+      <w:lvlJc w:val="left"/>
+      <w:pPr>
+        <w:ind w:left="5760" w:hanging="360"/>
+      </w:pPr>
+    </w:lvl>
+    <w:lvl w:ilvl="7" w:tplc="04090019" w:tentative="1">
+      <w:start w:val="1"/>
+      <w:numFmt w:val="lowerLetter"/>
+      <w:lvlText w:val="%8."/>
+      <w:lvlJc w:val="left"/>
+      <w:pPr>
+        <w:ind w:left="6480" w:hanging="360"/>
+      </w:pPr>
+    </w:lvl>
+    <w:lvl w:ilvl="8" w:tplc="0409001B" w:tentative="1">
+      <w:start w:val="1"/>
+      <w:numFmt w:val="lowerRoman"/>
+      <w:lvlText w:val="%9."/>
+      <w:lvlJc w:val="right"/>
+      <w:pPr>
+        <w:ind w:left="7200" w:hanging="180"/>
+      </w:pPr>
+    </w:lvl>
+  </w:abstractNum>
+  <w:abstractNum w:abstractNumId="3" w15:restartNumberingAfterBreak="0">
     <w:nsid w:val="0B277EB3"/>
     <w:multiLevelType w:val="hybridMultilevel"/>
     <w:tmpl w:val="DCD211F0"/>
@@ -40217,7 +41460,7 @@
       </w:pPr>
     </w:lvl>
   </w:abstractNum>
-  <w:abstractNum w:abstractNumId="3" w15:restartNumberingAfterBreak="0">
+  <w:abstractNum w:abstractNumId="4" w15:restartNumberingAfterBreak="0">
     <w:nsid w:val="12C54B26"/>
     <w:multiLevelType w:val="hybridMultilevel"/>
     <w:tmpl w:val="55924F00"/>
@@ -40303,7 +41546,7 @@
       </w:pPr>
     </w:lvl>
   </w:abstractNum>
-  <w:abstractNum w:abstractNumId="4" w15:restartNumberingAfterBreak="0">
+  <w:abstractNum w:abstractNumId="5" w15:restartNumberingAfterBreak="0">
     <w:nsid w:val="14EA037F"/>
     <w:multiLevelType w:val="hybridMultilevel"/>
     <w:tmpl w:val="9460B09C"/>
@@ -40392,7 +41635,7 @@
       </w:pPr>
     </w:lvl>
   </w:abstractNum>
-  <w:abstractNum w:abstractNumId="5" w15:restartNumberingAfterBreak="0">
+  <w:abstractNum w:abstractNumId="6" w15:restartNumberingAfterBreak="0">
     <w:nsid w:val="1678409E"/>
     <w:multiLevelType w:val="hybridMultilevel"/>
     <w:tmpl w:val="531003C0"/>
@@ -40478,7 +41721,7 @@
       </w:pPr>
     </w:lvl>
   </w:abstractNum>
-  <w:abstractNum w:abstractNumId="6" w15:restartNumberingAfterBreak="0">
+  <w:abstractNum w:abstractNumId="7" w15:restartNumberingAfterBreak="0">
     <w:nsid w:val="24B315D6"/>
     <w:multiLevelType w:val="hybridMultilevel"/>
     <w:tmpl w:val="ED6E5618"/>
@@ -40611,7 +41854,7 @@
       </w:rPr>
     </w:lvl>
   </w:abstractNum>
-  <w:abstractNum w:abstractNumId="7" w15:restartNumberingAfterBreak="0">
+  <w:abstractNum w:abstractNumId="8" w15:restartNumberingAfterBreak="0">
     <w:nsid w:val="25167C98"/>
     <w:multiLevelType w:val="hybridMultilevel"/>
     <w:tmpl w:val="4F90B7E0"/>
@@ -40700,7 +41943,7 @@
       </w:pPr>
     </w:lvl>
   </w:abstractNum>
-  <w:abstractNum w:abstractNumId="8" w15:restartNumberingAfterBreak="0">
+  <w:abstractNum w:abstractNumId="9" w15:restartNumberingAfterBreak="0">
     <w:nsid w:val="29F67AFC"/>
     <w:multiLevelType w:val="hybridMultilevel"/>
     <w:tmpl w:val="931E4A0E"/>
@@ -40789,7 +42032,7 @@
       </w:pPr>
     </w:lvl>
   </w:abstractNum>
-  <w:abstractNum w:abstractNumId="9" w15:restartNumberingAfterBreak="0">
+  <w:abstractNum w:abstractNumId="10" w15:restartNumberingAfterBreak="0">
     <w:nsid w:val="2CF2783E"/>
     <w:multiLevelType w:val="hybridMultilevel"/>
     <w:tmpl w:val="031EF566"/>
@@ -40878,7 +42121,7 @@
       </w:pPr>
     </w:lvl>
   </w:abstractNum>
-  <w:abstractNum w:abstractNumId="10" w15:restartNumberingAfterBreak="0">
+  <w:abstractNum w:abstractNumId="11" w15:restartNumberingAfterBreak="0">
     <w:nsid w:val="2D7A6827"/>
     <w:multiLevelType w:val="hybridMultilevel"/>
     <w:tmpl w:val="470AA4E4"/>
@@ -40967,7 +42210,7 @@
       </w:pPr>
     </w:lvl>
   </w:abstractNum>
-  <w:abstractNum w:abstractNumId="11" w15:restartNumberingAfterBreak="0">
+  <w:abstractNum w:abstractNumId="12" w15:restartNumberingAfterBreak="0">
     <w:nsid w:val="37520387"/>
     <w:multiLevelType w:val="hybridMultilevel"/>
     <w:tmpl w:val="71E8332A"/>
@@ -41056,7 +42299,7 @@
       </w:pPr>
     </w:lvl>
   </w:abstractNum>
-  <w:abstractNum w:abstractNumId="12" w15:restartNumberingAfterBreak="0">
+  <w:abstractNum w:abstractNumId="13" w15:restartNumberingAfterBreak="0">
     <w:nsid w:val="420E4245"/>
     <w:multiLevelType w:val="hybridMultilevel"/>
     <w:tmpl w:val="4680272E"/>
@@ -41142,7 +42385,7 @@
       </w:pPr>
     </w:lvl>
   </w:abstractNum>
-  <w:abstractNum w:abstractNumId="13" w15:restartNumberingAfterBreak="0">
+  <w:abstractNum w:abstractNumId="14" w15:restartNumberingAfterBreak="0">
     <w:nsid w:val="421572E9"/>
     <w:multiLevelType w:val="hybridMultilevel"/>
     <w:tmpl w:val="3A205666"/>
@@ -41228,7 +42471,7 @@
       </w:pPr>
     </w:lvl>
   </w:abstractNum>
-  <w:abstractNum w:abstractNumId="14" w15:restartNumberingAfterBreak="0">
+  <w:abstractNum w:abstractNumId="15" w15:restartNumberingAfterBreak="0">
     <w:nsid w:val="4A387F59"/>
     <w:multiLevelType w:val="hybridMultilevel"/>
     <w:tmpl w:val="8C4A8E02"/>
@@ -41314,7 +42557,7 @@
       </w:pPr>
     </w:lvl>
   </w:abstractNum>
-  <w:abstractNum w:abstractNumId="15" w15:restartNumberingAfterBreak="0">
+  <w:abstractNum w:abstractNumId="16" w15:restartNumberingAfterBreak="0">
     <w:nsid w:val="4ABA7D91"/>
     <w:multiLevelType w:val="hybridMultilevel"/>
     <w:tmpl w:val="71E8332A"/>
@@ -41403,10 +42646,10 @@
       </w:pPr>
     </w:lvl>
   </w:abstractNum>
-  <w:abstractNum w:abstractNumId="16" w15:restartNumberingAfterBreak="0">
+  <w:abstractNum w:abstractNumId="17" w15:restartNumberingAfterBreak="0">
     <w:nsid w:val="4B234ADC"/>
     <w:multiLevelType w:val="hybridMultilevel"/>
-    <w:tmpl w:val="2A2AE006"/>
+    <w:tmpl w:val="017AFFD0"/>
     <w:lvl w:ilvl="0" w:tplc="04090013">
       <w:start w:val="1"/>
       <w:numFmt w:val="upperRoman"/>
@@ -41489,7 +42732,7 @@
       </w:pPr>
     </w:lvl>
   </w:abstractNum>
-  <w:abstractNum w:abstractNumId="17" w15:restartNumberingAfterBreak="0">
+  <w:abstractNum w:abstractNumId="18" w15:restartNumberingAfterBreak="0">
     <w:nsid w:val="4FBD495E"/>
     <w:multiLevelType w:val="hybridMultilevel"/>
     <w:tmpl w:val="BA74994C"/>
@@ -41575,7 +42818,7 @@
       </w:pPr>
     </w:lvl>
   </w:abstractNum>
-  <w:abstractNum w:abstractNumId="18" w15:restartNumberingAfterBreak="0">
+  <w:abstractNum w:abstractNumId="19" w15:restartNumberingAfterBreak="0">
     <w:nsid w:val="5C155A46"/>
     <w:multiLevelType w:val="hybridMultilevel"/>
     <w:tmpl w:val="EE9C6548"/>
@@ -41661,7 +42904,7 @@
       </w:pPr>
     </w:lvl>
   </w:abstractNum>
-  <w:abstractNum w:abstractNumId="19" w15:restartNumberingAfterBreak="0">
+  <w:abstractNum w:abstractNumId="20" w15:restartNumberingAfterBreak="0">
     <w:nsid w:val="5C631D31"/>
     <w:multiLevelType w:val="hybridMultilevel"/>
     <w:tmpl w:val="31E0BED4"/>
@@ -41747,7 +42990,7 @@
       </w:pPr>
     </w:lvl>
   </w:abstractNum>
-  <w:abstractNum w:abstractNumId="20" w15:restartNumberingAfterBreak="0">
+  <w:abstractNum w:abstractNumId="21" w15:restartNumberingAfterBreak="0">
     <w:nsid w:val="650B33EB"/>
     <w:multiLevelType w:val="hybridMultilevel"/>
     <w:tmpl w:val="931E4A0E"/>
@@ -41836,7 +43079,7 @@
       </w:pPr>
     </w:lvl>
   </w:abstractNum>
-  <w:abstractNum w:abstractNumId="21" w15:restartNumberingAfterBreak="0">
+  <w:abstractNum w:abstractNumId="22" w15:restartNumberingAfterBreak="0">
     <w:nsid w:val="6A3E1EEE"/>
     <w:multiLevelType w:val="hybridMultilevel"/>
     <w:tmpl w:val="3D5672BA"/>
@@ -41949,7 +43192,7 @@
       </w:rPr>
     </w:lvl>
   </w:abstractNum>
-  <w:abstractNum w:abstractNumId="22" w15:restartNumberingAfterBreak="0">
+  <w:abstractNum w:abstractNumId="23" w15:restartNumberingAfterBreak="0">
     <w:nsid w:val="6D4F47E4"/>
     <w:multiLevelType w:val="hybridMultilevel"/>
     <w:tmpl w:val="5E7ADB8A"/>
@@ -42038,7 +43281,7 @@
       </w:pPr>
     </w:lvl>
   </w:abstractNum>
-  <w:abstractNum w:abstractNumId="23" w15:restartNumberingAfterBreak="0">
+  <w:abstractNum w:abstractNumId="24" w15:restartNumberingAfterBreak="0">
     <w:nsid w:val="768B0A5E"/>
     <w:multiLevelType w:val="hybridMultilevel"/>
     <w:tmpl w:val="F252D5E8"/>
@@ -42124,7 +43367,7 @@
       </w:pPr>
     </w:lvl>
   </w:abstractNum>
-  <w:abstractNum w:abstractNumId="24" w15:restartNumberingAfterBreak="0">
+  <w:abstractNum w:abstractNumId="25" w15:restartNumberingAfterBreak="0">
     <w:nsid w:val="77B65C46"/>
     <w:multiLevelType w:val="hybridMultilevel"/>
     <w:tmpl w:val="739A52D8"/>
@@ -42238,79 +43481,82 @@
     </w:lvl>
   </w:abstractNum>
   <w:num w:numId="1">
-    <w:abstractNumId w:val="16"/>
+    <w:abstractNumId w:val="17"/>
   </w:num>
   <w:num w:numId="2">
-    <w:abstractNumId w:val="11"/>
+    <w:abstractNumId w:val="12"/>
   </w:num>
   <w:num w:numId="3">
-    <w:abstractNumId w:val="9"/>
+    <w:abstractNumId w:val="10"/>
   </w:num>
   <w:num w:numId="4">
-    <w:abstractNumId w:val="21"/>
+    <w:abstractNumId w:val="22"/>
   </w:num>
   <w:num w:numId="5">
-    <w:abstractNumId w:val="24"/>
+    <w:abstractNumId w:val="25"/>
   </w:num>
   <w:num w:numId="6">
-    <w:abstractNumId w:val="8"/>
+    <w:abstractNumId w:val="9"/>
   </w:num>
   <w:num w:numId="7">
     <w:abstractNumId w:val="1"/>
   </w:num>
   <w:num w:numId="8">
-    <w:abstractNumId w:val="20"/>
+    <w:abstractNumId w:val="21"/>
   </w:num>
   <w:num w:numId="9">
-    <w:abstractNumId w:val="15"/>
+    <w:abstractNumId w:val="16"/>
   </w:num>
   <w:num w:numId="10">
-    <w:abstractNumId w:val="22"/>
+    <w:abstractNumId w:val="23"/>
   </w:num>
   <w:num w:numId="11">
     <w:abstractNumId w:val="0"/>
   </w:num>
   <w:num w:numId="12">
+    <w:abstractNumId w:val="5"/>
+  </w:num>
+  <w:num w:numId="13">
+    <w:abstractNumId w:val="8"/>
+  </w:num>
+  <w:num w:numId="14">
+    <w:abstractNumId w:val="11"/>
+  </w:num>
+  <w:num w:numId="15">
+    <w:abstractNumId w:val="6"/>
+  </w:num>
+  <w:num w:numId="16">
+    <w:abstractNumId w:val="19"/>
+  </w:num>
+  <w:num w:numId="17">
+    <w:abstractNumId w:val="14"/>
+  </w:num>
+  <w:num w:numId="18">
+    <w:abstractNumId w:val="13"/>
+  </w:num>
+  <w:num w:numId="19">
+    <w:abstractNumId w:val="20"/>
+  </w:num>
+  <w:num w:numId="20">
+    <w:abstractNumId w:val="18"/>
+  </w:num>
+  <w:num w:numId="21">
+    <w:abstractNumId w:val="3"/>
+  </w:num>
+  <w:num w:numId="22">
+    <w:abstractNumId w:val="15"/>
+  </w:num>
+  <w:num w:numId="23">
+    <w:abstractNumId w:val="24"/>
+  </w:num>
+  <w:num w:numId="24">
+    <w:abstractNumId w:val="7"/>
+  </w:num>
+  <w:num w:numId="25">
     <w:abstractNumId w:val="4"/>
   </w:num>
-  <w:num w:numId="13">
-    <w:abstractNumId w:val="7"/>
-  </w:num>
-  <w:num w:numId="14">
-    <w:abstractNumId w:val="10"/>
-  </w:num>
-  <w:num w:numId="15">
-    <w:abstractNumId w:val="5"/>
-  </w:num>
-  <w:num w:numId="16">
-    <w:abstractNumId w:val="18"/>
-  </w:num>
-  <w:num w:numId="17">
-    <w:abstractNumId w:val="13"/>
-  </w:num>
-  <w:num w:numId="18">
-    <w:abstractNumId w:val="12"/>
-  </w:num>
-  <w:num w:numId="19">
-    <w:abstractNumId w:val="19"/>
-  </w:num>
-  <w:num w:numId="20">
-    <w:abstractNumId w:val="17"/>
-  </w:num>
-  <w:num w:numId="21">
+  <w:num w:numId="26">
     <w:abstractNumId w:val="2"/>
-  </w:num>
-  <w:num w:numId="22">
-    <w:abstractNumId w:val="14"/>
-  </w:num>
-  <w:num w:numId="23">
-    <w:abstractNumId w:val="23"/>
-  </w:num>
-  <w:num w:numId="24">
-    <w:abstractNumId w:val="6"/>
-  </w:num>
-  <w:num w:numId="25">
-    <w:abstractNumId w:val="3"/>
   </w:num>
 </w:numbering>
 </file>

</xml_diff>